<commit_message>
First look on the guide
add front page
add first chapter
add second chapter and all classes
</commit_message>
<xml_diff>
--- a/guida/Guida.docx
+++ b/guida/Guida.docx
@@ -1,42 +1,693 @@
 
 <file path=word/document.xml><?xml version="1.0" encoding="utf-8"?>
-<w:document xmlns:wpc="http://schemas.microsoft.com/office/word/2010/wordprocessingCanvas" xmlns:mo="http://schemas.microsoft.com/office/mac/office/2008/main" xmlns:mc="http://schemas.openxmlformats.org/markup-compatibility/2006" xmlns:mv="urn:schemas-microsoft-com:mac:vml" xmlns:o="urn:schemas-microsoft-com:office:office" xmlns:r="http://schemas.openxmlformats.org/officeDocument/2006/relationships" xmlns:m="http://schemas.openxmlformats.org/officeDocument/2006/math" xmlns:v="urn:schemas-microsoft-com:vml" xmlns:wp14="http://schemas.microsoft.com/office/word/2010/wordprocessingDrawing" xmlns:wp="http://schemas.openxmlformats.org/drawingml/2006/wordprocessingDrawing" xmlns:w10="urn:schemas-microsoft-com:office:word" xmlns:w="http://schemas.openxmlformats.org/wordprocessingml/2006/main" xmlns:w14="http://schemas.microsoft.com/office/word/2010/wordml" xmlns:w15="http://schemas.microsoft.com/office/word/2012/wordml" xmlns:wpg="http://schemas.microsoft.com/office/word/2010/wordprocessingGroup" xmlns:wpi="http://schemas.microsoft.com/office/word/2010/wordprocessingInk" xmlns:wne="http://schemas.microsoft.com/office/word/2006/wordml" xmlns:wps="http://schemas.microsoft.com/office/word/2010/wordprocessingShape" mc:Ignorable="w14 w15 wp14">
+<w:document xmlns:wpc="http://schemas.microsoft.com/office/word/2010/wordprocessingCanvas" xmlns:cx="http://schemas.microsoft.com/office/drawing/2014/chartex" xmlns:cx1="http://schemas.microsoft.com/office/drawing/2015/9/8/chartex" xmlns:cx2="http://schemas.microsoft.com/office/drawing/2015/10/21/chartex" xmlns:cx3="http://schemas.microsoft.com/office/drawing/2016/5/9/chartex" xmlns:cx4="http://schemas.microsoft.com/office/drawing/2016/5/10/chartex" xmlns:cx5="http://schemas.microsoft.com/office/drawing/2016/5/11/chartex" xmlns:cx6="http://schemas.microsoft.com/office/drawing/2016/5/12/chartex" xmlns:cx7="http://schemas.microsoft.com/office/drawing/2016/5/13/chartex" xmlns:cx8="http://schemas.microsoft.com/office/drawing/2016/5/14/chartex" xmlns:mc="http://schemas.openxmlformats.org/markup-compatibility/2006" xmlns:aink="http://schemas.microsoft.com/office/drawing/2016/ink" xmlns:am3d="http://schemas.microsoft.com/office/drawing/2017/model3d" xmlns:o="urn:schemas-microsoft-com:office:office" xmlns:r="http://schemas.openxmlformats.org/officeDocument/2006/relationships" xmlns:m="http://schemas.openxmlformats.org/officeDocument/2006/math" xmlns:v="urn:schemas-microsoft-com:vml" xmlns:wp14="http://schemas.microsoft.com/office/word/2010/wordprocessingDrawing" xmlns:wp="http://schemas.openxmlformats.org/drawingml/2006/wordprocessingDrawing" xmlns:w10="urn:schemas-microsoft-com:office:word" xmlns:w="http://schemas.openxmlformats.org/wordprocessingml/2006/main" xmlns:w14="http://schemas.microsoft.com/office/word/2010/wordml" xmlns:w15="http://schemas.microsoft.com/office/word/2012/wordml" xmlns:w16cid="http://schemas.microsoft.com/office/word/2016/wordml/cid" xmlns:w16se="http://schemas.microsoft.com/office/word/2015/wordml/symex" xmlns:wpg="http://schemas.microsoft.com/office/word/2010/wordprocessingGroup" xmlns:wpi="http://schemas.microsoft.com/office/word/2010/wordprocessingInk" xmlns:wne="http://schemas.microsoft.com/office/word/2006/wordml" xmlns:wps="http://schemas.microsoft.com/office/word/2010/wordprocessingShape" mc:Ignorable="w14 w15 w16se w16cid wp14">
   <w:body>
     <w:p>
       <w:pPr>
+        <w:pStyle w:val="Title"/>
         <w:jc w:val="center"/>
-      </w:pPr>
-      <w:r>
-        <w:t>Guida</w:t>
-      </w:r>
-    </w:p>
-    <w:p>
-      <w:pPr>
+        <w:rPr>
+          <w:sz w:val="144"/>
+          <w:lang w:val="it-CH"/>
+        </w:rPr>
+      </w:pPr>
+    </w:p>
+    <w:p>
+      <w:pPr>
+        <w:pStyle w:val="Title"/>
         <w:jc w:val="center"/>
-      </w:pPr>
-    </w:p>
-    <w:p>
-      <w:r>
-        <w:t>-mettere uso e menzionare lo script che si occupa di compilare e trasferire i file .java sull’</w:t>
-      </w:r>
+        <w:rPr>
+          <w:sz w:val="144"/>
+          <w:lang w:val="it-CH"/>
+        </w:rPr>
+      </w:pPr>
+      <w:r>
+        <w:rPr>
+          <w:sz w:val="144"/>
+          <w:lang w:val="it-CH"/>
+        </w:rPr>
+        <w:t>GUIDA</w:t>
+      </w:r>
+    </w:p>
+    <w:p>
+      <w:pPr>
+        <w:jc w:val="center"/>
+        <w:rPr>
+          <w:sz w:val="32"/>
+          <w:lang w:val="it-CH"/>
+        </w:rPr>
+      </w:pPr>
+    </w:p>
+    <w:p>
+      <w:pPr>
+        <w:jc w:val="center"/>
+        <w:rPr>
+          <w:sz w:val="32"/>
+          <w:lang w:val="it-CH"/>
+        </w:rPr>
+      </w:pPr>
+    </w:p>
+    <w:p>
+      <w:pPr>
+        <w:rPr>
+          <w:sz w:val="32"/>
+          <w:lang w:val="it-CH"/>
+        </w:rPr>
+      </w:pPr>
+      <w:r>
+        <w:rPr>
+          <w:sz w:val="32"/>
+          <w:lang w:val="it-CH"/>
+        </w:rPr>
+        <w:br w:type="page"/>
+      </w:r>
+    </w:p>
+    <w:p>
+      <w:pPr>
+        <w:pStyle w:val="Heading1"/>
+        <w:numPr>
+          <w:ilvl w:val="0"/>
+          <w:numId w:val="1"/>
+        </w:numPr>
+        <w:rPr>
+          <w:color w:val="auto"/>
+          <w:lang w:val="it-CH"/>
+        </w:rPr>
+      </w:pPr>
+      <w:r>
+        <w:rPr>
+          <w:color w:val="auto"/>
+          <w:lang w:val="it-CH"/>
+        </w:rPr>
+        <w:lastRenderedPageBreak/>
+        <w:t>Preparazione all’uso della libreria</w:t>
+      </w:r>
+    </w:p>
+    <w:p>
+      <w:pPr>
+        <w:rPr>
+          <w:lang w:val="it-CH"/>
+        </w:rPr>
+      </w:pPr>
+    </w:p>
+    <w:p>
+      <w:pPr>
+        <w:rPr>
+          <w:sz w:val="22"/>
+          <w:lang w:val="it-CH"/>
+        </w:rPr>
+      </w:pPr>
+    </w:p>
+    <w:p>
+      <w:pPr>
+        <w:rPr>
+          <w:sz w:val="22"/>
+          <w:lang w:val="it-CH"/>
+        </w:rPr>
+      </w:pPr>
+    </w:p>
+    <w:p>
+      <w:pPr>
+        <w:rPr>
+          <w:sz w:val="22"/>
+          <w:lang w:val="it-CH"/>
+        </w:rPr>
+      </w:pPr>
+      <w:r>
+        <w:rPr>
+          <w:sz w:val="22"/>
+          <w:lang w:val="it-CH"/>
+        </w:rPr>
+        <w:br w:type="page"/>
+      </w:r>
+    </w:p>
+    <w:p>
+      <w:pPr>
+        <w:pStyle w:val="Heading1"/>
+        <w:numPr>
+          <w:ilvl w:val="0"/>
+          <w:numId w:val="1"/>
+        </w:numPr>
+        <w:rPr>
+          <w:color w:val="auto"/>
+          <w:lang w:val="it-CH"/>
+        </w:rPr>
+      </w:pPr>
+      <w:r>
+        <w:rPr>
+          <w:color w:val="auto"/>
+          <w:lang w:val="it-CH"/>
+        </w:rPr>
+        <w:lastRenderedPageBreak/>
+        <w:t>Classi</w:t>
+      </w:r>
+    </w:p>
+    <w:p>
+      <w:pPr>
+        <w:pStyle w:val="ListParagraph"/>
+        <w:numPr>
+          <w:ilvl w:val="1"/>
+          <w:numId w:val="1"/>
+        </w:numPr>
+        <w:rPr>
+          <w:lang w:val="it-CH"/>
+        </w:rPr>
+      </w:pPr>
+      <w:r>
+        <w:rPr>
+          <w:lang w:val="it-CH"/>
+        </w:rPr>
+        <w:t>WaitMotor</w:t>
+      </w:r>
+    </w:p>
+    <w:p>
+      <w:pPr>
+        <w:rPr>
+          <w:lang w:val="it-CH"/>
+        </w:rPr>
+      </w:pPr>
+      <w:r>
+        <w:rPr>
+          <w:lang w:val="it-CH"/>
+        </w:rPr>
+        <w:tab/>
+        <w:t>WaitMotor è una classe che permette di aspettare un</w:t>
+      </w:r>
+      <w:r>
+        <w:rPr>
+          <w:lang w:val="it-CH"/>
+        </w:rPr>
+        <w:t xml:space="preserve">’azione </w:t>
+      </w:r>
+      <w:r>
+        <w:rPr>
+          <w:lang w:val="it-CH"/>
+        </w:rPr>
+        <w:t>di un motore</w:t>
+      </w:r>
+      <w:r>
+        <w:rPr>
+          <w:lang w:val="it-CH"/>
+        </w:rPr>
+        <w:t xml:space="preserve"> prima di </w:t>
+      </w:r>
+      <w:r>
+        <w:rPr>
+          <w:lang w:val="it-CH"/>
+        </w:rPr>
+        <w:tab/>
+        <w:t>continuare l’escuzion</w:t>
+      </w:r>
+      <w:r>
+        <w:rPr>
+          <w:lang w:val="it-CH"/>
+        </w:rPr>
+        <w:t>e</w:t>
+      </w:r>
+      <w:r>
+        <w:rPr>
+          <w:lang w:val="it-CH"/>
+        </w:rPr>
+        <w:t xml:space="preserve"> del programma</w:t>
+      </w:r>
+      <w:r>
+        <w:rPr>
+          <w:lang w:val="it-CH"/>
+        </w:rPr>
+        <w:t>.</w:t>
+      </w:r>
+    </w:p>
+    <w:p>
+      <w:pPr>
+        <w:pStyle w:val="ListParagraph"/>
+        <w:numPr>
+          <w:ilvl w:val="1"/>
+          <w:numId w:val="1"/>
+        </w:numPr>
+        <w:rPr>
+          <w:lang w:val="it-CH"/>
+        </w:rPr>
+      </w:pPr>
+      <w:r>
+        <w:rPr>
+          <w:lang w:val="it-CH"/>
+        </w:rPr>
+        <w:t>Navigator</w:t>
+      </w:r>
+    </w:p>
+    <w:p>
+      <w:pPr>
+        <w:pStyle w:val="ListParagraph"/>
+        <w:ind w:left="1080"/>
+        <w:rPr>
+          <w:lang w:val="it-CH"/>
+        </w:rPr>
+      </w:pPr>
+    </w:p>
+    <w:p>
+      <w:pPr>
+        <w:pStyle w:val="ListParagraph"/>
+        <w:numPr>
+          <w:ilvl w:val="1"/>
+          <w:numId w:val="1"/>
+        </w:numPr>
+        <w:rPr>
+          <w:lang w:val="it-CH"/>
+        </w:rPr>
+      </w:pPr>
+      <w:r>
+        <w:rPr>
+          <w:lang w:val="it-CH"/>
+        </w:rPr>
+        <w:t>WaitTime</w:t>
+      </w:r>
+    </w:p>
+    <w:p>
+      <w:pPr>
+        <w:pStyle w:val="ListParagraph"/>
+        <w:ind w:left="1080"/>
+        <w:rPr>
+          <w:lang w:val="it-CH"/>
+        </w:rPr>
+      </w:pPr>
+    </w:p>
+    <w:p>
+      <w:pPr>
+        <w:pStyle w:val="ListParagraph"/>
+        <w:numPr>
+          <w:ilvl w:val="1"/>
+          <w:numId w:val="1"/>
+        </w:numPr>
+        <w:rPr>
+          <w:lang w:val="it-CH"/>
+        </w:rPr>
+      </w:pPr>
+      <w:r>
+        <w:rPr>
+          <w:lang w:val="it-CH"/>
+        </w:rPr>
+        <w:t>WaitTouchSensor</w:t>
+      </w:r>
+    </w:p>
+    <w:p>
+      <w:pPr>
+        <w:pStyle w:val="ListParagraph"/>
+        <w:ind w:left="1080"/>
+        <w:rPr>
+          <w:lang w:val="it-CH"/>
+        </w:rPr>
+      </w:pPr>
+    </w:p>
+    <w:p>
+      <w:pPr>
+        <w:pStyle w:val="ListParagraph"/>
+        <w:numPr>
+          <w:ilvl w:val="1"/>
+          <w:numId w:val="1"/>
+        </w:numPr>
+        <w:rPr>
+          <w:lang w:val="it-CH"/>
+        </w:rPr>
+      </w:pPr>
+      <w:r>
+        <w:rPr>
+          <w:lang w:val="it-CH"/>
+        </w:rPr>
+        <w:t>WaitColorSensor</w:t>
+      </w:r>
+    </w:p>
+    <w:p>
+      <w:pPr>
+        <w:pStyle w:val="ListParagraph"/>
+        <w:ind w:left="1080"/>
+        <w:rPr>
+          <w:lang w:val="it-CH"/>
+        </w:rPr>
+      </w:pPr>
+    </w:p>
+    <w:p>
+      <w:pPr>
+        <w:pStyle w:val="ListParagraph"/>
+        <w:numPr>
+          <w:ilvl w:val="1"/>
+          <w:numId w:val="1"/>
+        </w:numPr>
+        <w:rPr>
+          <w:lang w:val="it-CH"/>
+        </w:rPr>
+      </w:pPr>
+      <w:r>
+        <w:rPr>
+          <w:lang w:val="it-CH"/>
+        </w:rPr>
+        <w:t>WaitUltrasonicSensor</w:t>
+      </w:r>
+    </w:p>
+    <w:p>
+      <w:pPr>
+        <w:pStyle w:val="ListParagraph"/>
+        <w:ind w:left="1080"/>
+        <w:rPr>
+          <w:lang w:val="it-CH"/>
+        </w:rPr>
+      </w:pPr>
+    </w:p>
+    <w:p>
+      <w:pPr>
+        <w:pStyle w:val="ListParagraph"/>
+        <w:numPr>
+          <w:ilvl w:val="1"/>
+          <w:numId w:val="1"/>
+        </w:numPr>
+        <w:rPr>
+          <w:lang w:val="it-CH"/>
+        </w:rPr>
+      </w:pPr>
+      <w:r>
+        <w:rPr>
+          <w:lang w:val="it-CH"/>
+        </w:rPr>
+        <w:t>WaitSoundSensor</w:t>
+      </w:r>
+    </w:p>
+    <w:p>
+      <w:pPr>
+        <w:pStyle w:val="ListParagraph"/>
+        <w:ind w:left="1080"/>
+        <w:rPr>
+          <w:lang w:val="it-CH"/>
+        </w:rPr>
+      </w:pPr>
       <w:bookmarkStart w:id="0" w:name="_GoBack"/>
       <w:bookmarkEnd w:id="0"/>
-      <w:r>
-        <w:t>NXT</w:t>
+    </w:p>
+    <w:p>
+      <w:pPr>
+        <w:pStyle w:val="ListParagraph"/>
+        <w:numPr>
+          <w:ilvl w:val="1"/>
+          <w:numId w:val="1"/>
+        </w:numPr>
+        <w:rPr>
+          <w:lang w:val="it-CH"/>
+        </w:rPr>
+      </w:pPr>
+      <w:r>
+        <w:rPr>
+          <w:lang w:val="it-CH"/>
+        </w:rPr>
+        <w:t>WaitLightSensor</w:t>
       </w:r>
     </w:p>
     <w:sectPr>
+      <w:headerReference w:type="default" r:id="rId8"/>
+      <w:footerReference w:type="default" r:id="rId9"/>
+      <w:footerReference w:type="first" r:id="rId10"/>
       <w:pgSz w:w="11900" w:h="16840"/>
       <w:pgMar w:top="1440" w:right="1440" w:bottom="1440" w:left="1440" w:header="708" w:footer="708" w:gutter="0"/>
+      <w:pgBorders w:display="firstPage" w:offsetFrom="page">
+        <w:top w:val="single" w:sz="4" w:space="24" w:color="auto"/>
+        <w:left w:val="single" w:sz="4" w:space="24" w:color="auto"/>
+        <w:bottom w:val="single" w:sz="4" w:space="24" w:color="auto"/>
+        <w:right w:val="single" w:sz="4" w:space="24" w:color="auto"/>
+      </w:pgBorders>
       <w:cols w:space="708"/>
+      <w:titlePg/>
       <w:docGrid w:linePitch="360"/>
     </w:sectPr>
   </w:body>
 </w:document>
 </file>
 
+<file path=word/endnotes.xml><?xml version="1.0" encoding="utf-8"?>
+<w:endnotes xmlns:wpc="http://schemas.microsoft.com/office/word/2010/wordprocessingCanvas" xmlns:cx="http://schemas.microsoft.com/office/drawing/2014/chartex" xmlns:cx1="http://schemas.microsoft.com/office/drawing/2015/9/8/chartex" xmlns:cx2="http://schemas.microsoft.com/office/drawing/2015/10/21/chartex" xmlns:cx3="http://schemas.microsoft.com/office/drawing/2016/5/9/chartex" xmlns:cx4="http://schemas.microsoft.com/office/drawing/2016/5/10/chartex" xmlns:cx5="http://schemas.microsoft.com/office/drawing/2016/5/11/chartex" xmlns:cx6="http://schemas.microsoft.com/office/drawing/2016/5/12/chartex" xmlns:cx7="http://schemas.microsoft.com/office/drawing/2016/5/13/chartex" xmlns:cx8="http://schemas.microsoft.com/office/drawing/2016/5/14/chartex" xmlns:mc="http://schemas.openxmlformats.org/markup-compatibility/2006" xmlns:aink="http://schemas.microsoft.com/office/drawing/2016/ink" xmlns:am3d="http://schemas.microsoft.com/office/drawing/2017/model3d" xmlns:o="urn:schemas-microsoft-com:office:office" xmlns:r="http://schemas.openxmlformats.org/officeDocument/2006/relationships" xmlns:m="http://schemas.openxmlformats.org/officeDocument/2006/math" xmlns:v="urn:schemas-microsoft-com:vml" xmlns:wp14="http://schemas.microsoft.com/office/word/2010/wordprocessingDrawing" xmlns:wp="http://schemas.openxmlformats.org/drawingml/2006/wordprocessingDrawing" xmlns:w10="urn:schemas-microsoft-com:office:word" xmlns:w="http://schemas.openxmlformats.org/wordprocessingml/2006/main" xmlns:w14="http://schemas.microsoft.com/office/word/2010/wordml" xmlns:w15="http://schemas.microsoft.com/office/word/2012/wordml" xmlns:w16cid="http://schemas.microsoft.com/office/word/2016/wordml/cid" xmlns:w16se="http://schemas.microsoft.com/office/word/2015/wordml/symex" xmlns:wpg="http://schemas.microsoft.com/office/word/2010/wordprocessingGroup" xmlns:wpi="http://schemas.microsoft.com/office/word/2010/wordprocessingInk" xmlns:wne="http://schemas.microsoft.com/office/word/2006/wordml" xmlns:wps="http://schemas.microsoft.com/office/word/2010/wordprocessingShape" mc:Ignorable="w14 w15 w16se w16cid wp14">
+  <w:endnote w:type="separator" w:id="-1">
+    <w:p>
+      <w:r>
+        <w:separator/>
+      </w:r>
+    </w:p>
+  </w:endnote>
+  <w:endnote w:type="continuationSeparator" w:id="0">
+    <w:p>
+      <w:r>
+        <w:continuationSeparator/>
+      </w:r>
+    </w:p>
+  </w:endnote>
+</w:endnotes>
+</file>
+
+<file path=word/footer1.xml><?xml version="1.0" encoding="utf-8"?>
+<w:ftr xmlns:wpc="http://schemas.microsoft.com/office/word/2010/wordprocessingCanvas" xmlns:cx="http://schemas.microsoft.com/office/drawing/2014/chartex" xmlns:cx1="http://schemas.microsoft.com/office/drawing/2015/9/8/chartex" xmlns:cx2="http://schemas.microsoft.com/office/drawing/2015/10/21/chartex" xmlns:cx3="http://schemas.microsoft.com/office/drawing/2016/5/9/chartex" xmlns:cx4="http://schemas.microsoft.com/office/drawing/2016/5/10/chartex" xmlns:cx5="http://schemas.microsoft.com/office/drawing/2016/5/11/chartex" xmlns:cx6="http://schemas.microsoft.com/office/drawing/2016/5/12/chartex" xmlns:cx7="http://schemas.microsoft.com/office/drawing/2016/5/13/chartex" xmlns:cx8="http://schemas.microsoft.com/office/drawing/2016/5/14/chartex" xmlns:mc="http://schemas.openxmlformats.org/markup-compatibility/2006" xmlns:aink="http://schemas.microsoft.com/office/drawing/2016/ink" xmlns:am3d="http://schemas.microsoft.com/office/drawing/2017/model3d" xmlns:o="urn:schemas-microsoft-com:office:office" xmlns:r="http://schemas.openxmlformats.org/officeDocument/2006/relationships" xmlns:m="http://schemas.openxmlformats.org/officeDocument/2006/math" xmlns:v="urn:schemas-microsoft-com:vml" xmlns:wp14="http://schemas.microsoft.com/office/word/2010/wordprocessingDrawing" xmlns:wp="http://schemas.openxmlformats.org/drawingml/2006/wordprocessingDrawing" xmlns:w10="urn:schemas-microsoft-com:office:word" xmlns:w="http://schemas.openxmlformats.org/wordprocessingml/2006/main" xmlns:w14="http://schemas.microsoft.com/office/word/2010/wordml" xmlns:w15="http://schemas.microsoft.com/office/word/2012/wordml" xmlns:w16cid="http://schemas.microsoft.com/office/word/2016/wordml/cid" xmlns:w16se="http://schemas.microsoft.com/office/word/2015/wordml/symex" xmlns:wpg="http://schemas.microsoft.com/office/word/2010/wordprocessingGroup" xmlns:wpi="http://schemas.microsoft.com/office/word/2010/wordprocessingInk" xmlns:wne="http://schemas.microsoft.com/office/word/2006/wordml" xmlns:wps="http://schemas.microsoft.com/office/word/2010/wordprocessingShape" mc:Ignorable="w14 w15 w16se w16cid wp14">
+  <w:sdt>
+    <w:sdtPr>
+      <w:id w:val="-681057885"/>
+      <w:docPartObj>
+        <w:docPartGallery w:val="Page Numbers (Bottom of Page)"/>
+        <w:docPartUnique/>
+      </w:docPartObj>
+    </w:sdtPr>
+    <w:sdtEndPr>
+      <w:rPr>
+        <w:noProof/>
+      </w:rPr>
+    </w:sdtEndPr>
+    <w:sdtContent>
+      <w:p>
+        <w:pPr>
+          <w:pStyle w:val="Footer"/>
+          <w:jc w:val="right"/>
+        </w:pPr>
+        <w:r>
+          <w:fldChar w:fldCharType="begin"/>
+        </w:r>
+        <w:r>
+          <w:instrText xml:space="preserve"> PAGE   \* MERGEFORMAT </w:instrText>
+        </w:r>
+        <w:r>
+          <w:fldChar w:fldCharType="separate"/>
+        </w:r>
+        <w:r>
+          <w:rPr>
+            <w:noProof/>
+          </w:rPr>
+          <w:t>2</w:t>
+        </w:r>
+        <w:r>
+          <w:rPr>
+            <w:noProof/>
+          </w:rPr>
+          <w:fldChar w:fldCharType="end"/>
+        </w:r>
+      </w:p>
+    </w:sdtContent>
+  </w:sdt>
+  <w:p>
+    <w:pPr>
+      <w:pStyle w:val="Footer"/>
+      <w:rPr>
+        <w:lang w:val="it-CH"/>
+      </w:rPr>
+    </w:pPr>
+  </w:p>
+</w:ftr>
+</file>
+
+<file path=word/footer2.xml><?xml version="1.0" encoding="utf-8"?>
+<w:ftr xmlns:wpc="http://schemas.microsoft.com/office/word/2010/wordprocessingCanvas" xmlns:cx="http://schemas.microsoft.com/office/drawing/2014/chartex" xmlns:cx1="http://schemas.microsoft.com/office/drawing/2015/9/8/chartex" xmlns:cx2="http://schemas.microsoft.com/office/drawing/2015/10/21/chartex" xmlns:cx3="http://schemas.microsoft.com/office/drawing/2016/5/9/chartex" xmlns:cx4="http://schemas.microsoft.com/office/drawing/2016/5/10/chartex" xmlns:cx5="http://schemas.microsoft.com/office/drawing/2016/5/11/chartex" xmlns:cx6="http://schemas.microsoft.com/office/drawing/2016/5/12/chartex" xmlns:cx7="http://schemas.microsoft.com/office/drawing/2016/5/13/chartex" xmlns:cx8="http://schemas.microsoft.com/office/drawing/2016/5/14/chartex" xmlns:mc="http://schemas.openxmlformats.org/markup-compatibility/2006" xmlns:aink="http://schemas.microsoft.com/office/drawing/2016/ink" xmlns:am3d="http://schemas.microsoft.com/office/drawing/2017/model3d" xmlns:o="urn:schemas-microsoft-com:office:office" xmlns:r="http://schemas.openxmlformats.org/officeDocument/2006/relationships" xmlns:m="http://schemas.openxmlformats.org/officeDocument/2006/math" xmlns:v="urn:schemas-microsoft-com:vml" xmlns:wp14="http://schemas.microsoft.com/office/word/2010/wordprocessingDrawing" xmlns:wp="http://schemas.openxmlformats.org/drawingml/2006/wordprocessingDrawing" xmlns:w10="urn:schemas-microsoft-com:office:word" xmlns:w="http://schemas.openxmlformats.org/wordprocessingml/2006/main" xmlns:w14="http://schemas.microsoft.com/office/word/2010/wordml" xmlns:w15="http://schemas.microsoft.com/office/word/2012/wordml" xmlns:w16cid="http://schemas.microsoft.com/office/word/2016/wordml/cid" xmlns:w16se="http://schemas.microsoft.com/office/word/2015/wordml/symex" xmlns:wpg="http://schemas.microsoft.com/office/word/2010/wordprocessingGroup" xmlns:wpi="http://schemas.microsoft.com/office/word/2010/wordprocessingInk" xmlns:wne="http://schemas.microsoft.com/office/word/2006/wordml" xmlns:wps="http://schemas.microsoft.com/office/word/2010/wordprocessingShape" mc:Ignorable="w14 w15 w16se w16cid wp14">
+  <w:p>
+    <w:pPr>
+      <w:pStyle w:val="Footer"/>
+      <w:rPr>
+        <w:lang w:val="it-CH"/>
+      </w:rPr>
+    </w:pPr>
+    <w:r>
+      <w:rPr>
+        <w:lang w:val="it-CH"/>
+      </w:rPr>
+      <w:tab/>
+    </w:r>
+    <w:r>
+      <w:rPr>
+        <w:lang w:val="it-CH"/>
+      </w:rPr>
+      <w:t>Näser Gübeli</w:t>
+    </w:r>
+  </w:p>
+</w:ftr>
+</file>
+
+<file path=word/footnotes.xml><?xml version="1.0" encoding="utf-8"?>
+<w:footnotes xmlns:wpc="http://schemas.microsoft.com/office/word/2010/wordprocessingCanvas" xmlns:cx="http://schemas.microsoft.com/office/drawing/2014/chartex" xmlns:cx1="http://schemas.microsoft.com/office/drawing/2015/9/8/chartex" xmlns:cx2="http://schemas.microsoft.com/office/drawing/2015/10/21/chartex" xmlns:cx3="http://schemas.microsoft.com/office/drawing/2016/5/9/chartex" xmlns:cx4="http://schemas.microsoft.com/office/drawing/2016/5/10/chartex" xmlns:cx5="http://schemas.microsoft.com/office/drawing/2016/5/11/chartex" xmlns:cx6="http://schemas.microsoft.com/office/drawing/2016/5/12/chartex" xmlns:cx7="http://schemas.microsoft.com/office/drawing/2016/5/13/chartex" xmlns:cx8="http://schemas.microsoft.com/office/drawing/2016/5/14/chartex" xmlns:mc="http://schemas.openxmlformats.org/markup-compatibility/2006" xmlns:aink="http://schemas.microsoft.com/office/drawing/2016/ink" xmlns:am3d="http://schemas.microsoft.com/office/drawing/2017/model3d" xmlns:o="urn:schemas-microsoft-com:office:office" xmlns:r="http://schemas.openxmlformats.org/officeDocument/2006/relationships" xmlns:m="http://schemas.openxmlformats.org/officeDocument/2006/math" xmlns:v="urn:schemas-microsoft-com:vml" xmlns:wp14="http://schemas.microsoft.com/office/word/2010/wordprocessingDrawing" xmlns:wp="http://schemas.openxmlformats.org/drawingml/2006/wordprocessingDrawing" xmlns:w10="urn:schemas-microsoft-com:office:word" xmlns:w="http://schemas.openxmlformats.org/wordprocessingml/2006/main" xmlns:w14="http://schemas.microsoft.com/office/word/2010/wordml" xmlns:w15="http://schemas.microsoft.com/office/word/2012/wordml" xmlns:w16cid="http://schemas.microsoft.com/office/word/2016/wordml/cid" xmlns:w16se="http://schemas.microsoft.com/office/word/2015/wordml/symex" xmlns:wpg="http://schemas.microsoft.com/office/word/2010/wordprocessingGroup" xmlns:wpi="http://schemas.microsoft.com/office/word/2010/wordprocessingInk" xmlns:wne="http://schemas.microsoft.com/office/word/2006/wordml" xmlns:wps="http://schemas.microsoft.com/office/word/2010/wordprocessingShape" mc:Ignorable="w14 w15 w16se w16cid wp14">
+  <w:footnote w:type="separator" w:id="-1">
+    <w:p>
+      <w:r>
+        <w:separator/>
+      </w:r>
+    </w:p>
+  </w:footnote>
+  <w:footnote w:type="continuationSeparator" w:id="0">
+    <w:p>
+      <w:r>
+        <w:continuationSeparator/>
+      </w:r>
+    </w:p>
+  </w:footnote>
+</w:footnotes>
+</file>
+
+<file path=word/header1.xml><?xml version="1.0" encoding="utf-8"?>
+<w:hdr xmlns:wpc="http://schemas.microsoft.com/office/word/2010/wordprocessingCanvas" xmlns:cx="http://schemas.microsoft.com/office/drawing/2014/chartex" xmlns:cx1="http://schemas.microsoft.com/office/drawing/2015/9/8/chartex" xmlns:cx2="http://schemas.microsoft.com/office/drawing/2015/10/21/chartex" xmlns:cx3="http://schemas.microsoft.com/office/drawing/2016/5/9/chartex" xmlns:cx4="http://schemas.microsoft.com/office/drawing/2016/5/10/chartex" xmlns:cx5="http://schemas.microsoft.com/office/drawing/2016/5/11/chartex" xmlns:cx6="http://schemas.microsoft.com/office/drawing/2016/5/12/chartex" xmlns:cx7="http://schemas.microsoft.com/office/drawing/2016/5/13/chartex" xmlns:cx8="http://schemas.microsoft.com/office/drawing/2016/5/14/chartex" xmlns:mc="http://schemas.openxmlformats.org/markup-compatibility/2006" xmlns:aink="http://schemas.microsoft.com/office/drawing/2016/ink" xmlns:am3d="http://schemas.microsoft.com/office/drawing/2017/model3d" xmlns:o="urn:schemas-microsoft-com:office:office" xmlns:r="http://schemas.openxmlformats.org/officeDocument/2006/relationships" xmlns:m="http://schemas.openxmlformats.org/officeDocument/2006/math" xmlns:v="urn:schemas-microsoft-com:vml" xmlns:wp14="http://schemas.microsoft.com/office/word/2010/wordprocessingDrawing" xmlns:wp="http://schemas.openxmlformats.org/drawingml/2006/wordprocessingDrawing" xmlns:w10="urn:schemas-microsoft-com:office:word" xmlns:w="http://schemas.openxmlformats.org/wordprocessingml/2006/main" xmlns:w14="http://schemas.microsoft.com/office/word/2010/wordml" xmlns:w15="http://schemas.microsoft.com/office/word/2012/wordml" xmlns:w16cid="http://schemas.microsoft.com/office/word/2016/wordml/cid" xmlns:w16se="http://schemas.microsoft.com/office/word/2015/wordml/symex" xmlns:wpg="http://schemas.microsoft.com/office/word/2010/wordprocessingGroup" xmlns:wpi="http://schemas.microsoft.com/office/word/2010/wordprocessingInk" xmlns:wne="http://schemas.microsoft.com/office/word/2006/wordml" xmlns:wps="http://schemas.microsoft.com/office/word/2010/wordprocessingShape" mc:Ignorable="w14 w15 w16se w16cid wp14">
+  <w:p>
+    <w:pPr>
+      <w:pStyle w:val="Header"/>
+      <w:rPr>
+        <w:lang w:val="it-CH"/>
+      </w:rPr>
+    </w:pPr>
+    <w:r>
+      <w:rPr>
+        <w:lang w:val="it-CH"/>
+      </w:rPr>
+      <w:t>Guida</w:t>
+    </w:r>
+  </w:p>
+</w:hdr>
+</file>
+
+<file path=word/numbering.xml><?xml version="1.0" encoding="utf-8"?>
+<w:numbering xmlns:wpc="http://schemas.microsoft.com/office/word/2010/wordprocessingCanvas" xmlns:cx="http://schemas.microsoft.com/office/drawing/2014/chartex" xmlns:cx1="http://schemas.microsoft.com/office/drawing/2015/9/8/chartex" xmlns:cx2="http://schemas.microsoft.com/office/drawing/2015/10/21/chartex" xmlns:cx3="http://schemas.microsoft.com/office/drawing/2016/5/9/chartex" xmlns:cx4="http://schemas.microsoft.com/office/drawing/2016/5/10/chartex" xmlns:cx5="http://schemas.microsoft.com/office/drawing/2016/5/11/chartex" xmlns:cx6="http://schemas.microsoft.com/office/drawing/2016/5/12/chartex" xmlns:cx7="http://schemas.microsoft.com/office/drawing/2016/5/13/chartex" xmlns:cx8="http://schemas.microsoft.com/office/drawing/2016/5/14/chartex" xmlns:mc="http://schemas.openxmlformats.org/markup-compatibility/2006" xmlns:aink="http://schemas.microsoft.com/office/drawing/2016/ink" xmlns:am3d="http://schemas.microsoft.com/office/drawing/2017/model3d" xmlns:o="urn:schemas-microsoft-com:office:office" xmlns:r="http://schemas.openxmlformats.org/officeDocument/2006/relationships" xmlns:m="http://schemas.openxmlformats.org/officeDocument/2006/math" xmlns:v="urn:schemas-microsoft-com:vml" xmlns:wp14="http://schemas.microsoft.com/office/word/2010/wordprocessingDrawing" xmlns:wp="http://schemas.openxmlformats.org/drawingml/2006/wordprocessingDrawing" xmlns:w10="urn:schemas-microsoft-com:office:word" xmlns:w="http://schemas.openxmlformats.org/wordprocessingml/2006/main" xmlns:w14="http://schemas.microsoft.com/office/word/2010/wordml" xmlns:w15="http://schemas.microsoft.com/office/word/2012/wordml" xmlns:w16cid="http://schemas.microsoft.com/office/word/2016/wordml/cid" xmlns:w16se="http://schemas.microsoft.com/office/word/2015/wordml/symex" xmlns:wpg="http://schemas.microsoft.com/office/word/2010/wordprocessingGroup" xmlns:wpi="http://schemas.microsoft.com/office/word/2010/wordprocessingInk" xmlns:wne="http://schemas.microsoft.com/office/word/2006/wordml" xmlns:wps="http://schemas.microsoft.com/office/word/2010/wordprocessingShape" mc:Ignorable="w14 w15 w16se w16cid wp14">
+  <w:abstractNum w:abstractNumId="0" w15:restartNumberingAfterBreak="0">
+    <w:nsid w:val="02FD406D"/>
+    <w:multiLevelType w:val="multilevel"/>
+    <w:tmpl w:val="F4EC84C8"/>
+    <w:lvl w:ilvl="0">
+      <w:start w:val="1"/>
+      <w:numFmt w:val="decimal"/>
+      <w:lvlText w:val="%1."/>
+      <w:lvlJc w:val="left"/>
+      <w:pPr>
+        <w:ind w:left="720" w:hanging="360"/>
+      </w:pPr>
+      <w:rPr>
+        <w:rFonts w:hint="default"/>
+      </w:rPr>
+    </w:lvl>
+    <w:lvl w:ilvl="1">
+      <w:start w:val="1"/>
+      <w:numFmt w:val="decimal"/>
+      <w:isLgl/>
+      <w:lvlText w:val="%1.%2."/>
+      <w:lvlJc w:val="left"/>
+      <w:pPr>
+        <w:ind w:left="1080" w:hanging="360"/>
+      </w:pPr>
+      <w:rPr>
+        <w:rFonts w:hint="default"/>
+      </w:rPr>
+    </w:lvl>
+    <w:lvl w:ilvl="2">
+      <w:start w:val="1"/>
+      <w:numFmt w:val="decimal"/>
+      <w:isLgl/>
+      <w:lvlText w:val="%1.%2.%3."/>
+      <w:lvlJc w:val="left"/>
+      <w:pPr>
+        <w:ind w:left="1800" w:hanging="720"/>
+      </w:pPr>
+      <w:rPr>
+        <w:rFonts w:hint="default"/>
+      </w:rPr>
+    </w:lvl>
+    <w:lvl w:ilvl="3">
+      <w:start w:val="1"/>
+      <w:numFmt w:val="decimal"/>
+      <w:isLgl/>
+      <w:lvlText w:val="%1.%2.%3.%4."/>
+      <w:lvlJc w:val="left"/>
+      <w:pPr>
+        <w:ind w:left="2160" w:hanging="720"/>
+      </w:pPr>
+      <w:rPr>
+        <w:rFonts w:hint="default"/>
+      </w:rPr>
+    </w:lvl>
+    <w:lvl w:ilvl="4">
+      <w:start w:val="1"/>
+      <w:numFmt w:val="decimal"/>
+      <w:isLgl/>
+      <w:lvlText w:val="%1.%2.%3.%4.%5."/>
+      <w:lvlJc w:val="left"/>
+      <w:pPr>
+        <w:ind w:left="2880" w:hanging="1080"/>
+      </w:pPr>
+      <w:rPr>
+        <w:rFonts w:hint="default"/>
+      </w:rPr>
+    </w:lvl>
+    <w:lvl w:ilvl="5">
+      <w:start w:val="1"/>
+      <w:numFmt w:val="decimal"/>
+      <w:isLgl/>
+      <w:lvlText w:val="%1.%2.%3.%4.%5.%6."/>
+      <w:lvlJc w:val="left"/>
+      <w:pPr>
+        <w:ind w:left="3240" w:hanging="1080"/>
+      </w:pPr>
+      <w:rPr>
+        <w:rFonts w:hint="default"/>
+      </w:rPr>
+    </w:lvl>
+    <w:lvl w:ilvl="6">
+      <w:start w:val="1"/>
+      <w:numFmt w:val="decimal"/>
+      <w:isLgl/>
+      <w:lvlText w:val="%1.%2.%3.%4.%5.%6.%7."/>
+      <w:lvlJc w:val="left"/>
+      <w:pPr>
+        <w:ind w:left="3960" w:hanging="1440"/>
+      </w:pPr>
+      <w:rPr>
+        <w:rFonts w:hint="default"/>
+      </w:rPr>
+    </w:lvl>
+    <w:lvl w:ilvl="7">
+      <w:start w:val="1"/>
+      <w:numFmt w:val="decimal"/>
+      <w:isLgl/>
+      <w:lvlText w:val="%1.%2.%3.%4.%5.%6.%7.%8."/>
+      <w:lvlJc w:val="left"/>
+      <w:pPr>
+        <w:ind w:left="4320" w:hanging="1440"/>
+      </w:pPr>
+      <w:rPr>
+        <w:rFonts w:hint="default"/>
+      </w:rPr>
+    </w:lvl>
+    <w:lvl w:ilvl="8">
+      <w:start w:val="1"/>
+      <w:numFmt w:val="decimal"/>
+      <w:isLgl/>
+      <w:lvlText w:val="%1.%2.%3.%4.%5.%6.%7.%8.%9."/>
+      <w:lvlJc w:val="left"/>
+      <w:pPr>
+        <w:ind w:left="5040" w:hanging="1800"/>
+      </w:pPr>
+      <w:rPr>
+        <w:rFonts w:hint="default"/>
+      </w:rPr>
+    </w:lvl>
+  </w:abstractNum>
+  <w:num w:numId="1">
+    <w:abstractNumId w:val="0"/>
+  </w:num>
+</w:numbering>
+</file>
+
 <file path=word/styles.xml><?xml version="1.0" encoding="utf-8"?>
-<w:styles xmlns:mc="http://schemas.openxmlformats.org/markup-compatibility/2006" xmlns:r="http://schemas.openxmlformats.org/officeDocument/2006/relationships" xmlns:w="http://schemas.openxmlformats.org/wordprocessingml/2006/main" xmlns:w14="http://schemas.microsoft.com/office/word/2010/wordml" xmlns:w15="http://schemas.microsoft.com/office/word/2012/wordml" mc:Ignorable="w14 w15">
+<w:styles xmlns:mc="http://schemas.openxmlformats.org/markup-compatibility/2006" xmlns:r="http://schemas.openxmlformats.org/officeDocument/2006/relationships" xmlns:w="http://schemas.openxmlformats.org/wordprocessingml/2006/main" xmlns:w14="http://schemas.microsoft.com/office/word/2010/wordml" xmlns:w15="http://schemas.microsoft.com/office/word/2012/wordml" xmlns:w16cid="http://schemas.microsoft.com/office/word/2016/wordml/cid" xmlns:w16se="http://schemas.microsoft.com/office/word/2015/wordml/symex" mc:Ignorable="w14 w15 w16se w16cid">
   <w:docDefaults>
     <w:rPrDefault>
       <w:rPr>
@@ -48,7 +699,7 @@
     </w:rPrDefault>
     <w:pPrDefault/>
   </w:docDefaults>
-  <w:latentStyles w:defLockedState="0" w:defUIPriority="99" w:defSemiHidden="0" w:defUnhideWhenUsed="0" w:defQFormat="0" w:count="380">
+  <w:latentStyles w:defLockedState="0" w:defUIPriority="99" w:defSemiHidden="0" w:defUnhideWhenUsed="0" w:defQFormat="0" w:count="375">
     <w:lsdException w:name="Normal" w:uiPriority="0" w:qFormat="1"/>
     <w:lsdException w:name="heading 1" w:uiPriority="9" w:qFormat="1"/>
     <w:lsdException w:name="heading 2" w:semiHidden="1" w:uiPriority="9" w:unhideWhenUsed="1" w:qFormat="1"/>
@@ -205,15 +856,6 @@
     <w:lsdException w:name="Balloon Text" w:semiHidden="1" w:unhideWhenUsed="1"/>
     <w:lsdException w:name="Table Grid" w:uiPriority="39"/>
     <w:lsdException w:name="Table Theme" w:semiHidden="1" w:unhideWhenUsed="1"/>
-    <w:lsdException w:name="Note Level 1" w:semiHidden="1" w:unhideWhenUsed="1"/>
-    <w:lsdException w:name="Note Level 2" w:semiHidden="1" w:unhideWhenUsed="1"/>
-    <w:lsdException w:name="Note Level 3" w:semiHidden="1" w:unhideWhenUsed="1"/>
-    <w:lsdException w:name="Note Level 4" w:semiHidden="1" w:unhideWhenUsed="1"/>
-    <w:lsdException w:name="Note Level 5" w:semiHidden="1" w:unhideWhenUsed="1"/>
-    <w:lsdException w:name="Note Level 6" w:semiHidden="1" w:unhideWhenUsed="1"/>
-    <w:lsdException w:name="Note Level 7" w:semiHidden="1" w:unhideWhenUsed="1"/>
-    <w:lsdException w:name="Note Level 8" w:semiHidden="1" w:unhideWhenUsed="1"/>
-    <w:lsdException w:name="Note Level 9" w:semiHidden="1" w:unhideWhenUsed="1"/>
     <w:lsdException w:name="Placeholder Text" w:semiHidden="1"/>
     <w:lsdException w:name="No Spacing" w:uiPriority="1" w:qFormat="1"/>
     <w:lsdException w:name="Light Shading" w:uiPriority="60"/>
@@ -437,6 +1079,49 @@
       <w:lang w:val="it-IT"/>
     </w:rPr>
   </w:style>
+  <w:style w:type="paragraph" w:styleId="Heading1">
+    <w:name w:val="heading 1"/>
+    <w:basedOn w:val="Normal"/>
+    <w:next w:val="Normal"/>
+    <w:link w:val="Heading1Char"/>
+    <w:uiPriority w:val="9"/>
+    <w:qFormat/>
+    <w:rsid w:val="006A210C"/>
+    <w:pPr>
+      <w:keepNext/>
+      <w:keepLines/>
+      <w:spacing w:before="240"/>
+      <w:outlineLvl w:val="0"/>
+    </w:pPr>
+    <w:rPr>
+      <w:rFonts w:asciiTheme="majorHAnsi" w:eastAsiaTheme="majorEastAsia" w:hAnsiTheme="majorHAnsi" w:cstheme="majorBidi"/>
+      <w:color w:val="2E74B5" w:themeColor="accent1" w:themeShade="BF"/>
+      <w:sz w:val="32"/>
+      <w:szCs w:val="32"/>
+    </w:rPr>
+  </w:style>
+  <w:style w:type="paragraph" w:styleId="Heading2">
+    <w:name w:val="heading 2"/>
+    <w:basedOn w:val="Normal"/>
+    <w:next w:val="Normal"/>
+    <w:link w:val="Heading2Char"/>
+    <w:uiPriority w:val="9"/>
+    <w:unhideWhenUsed/>
+    <w:qFormat/>
+    <w:rsid w:val="006A210C"/>
+    <w:pPr>
+      <w:keepNext/>
+      <w:keepLines/>
+      <w:spacing w:before="40"/>
+      <w:outlineLvl w:val="1"/>
+    </w:pPr>
+    <w:rPr>
+      <w:rFonts w:asciiTheme="majorHAnsi" w:eastAsiaTheme="majorEastAsia" w:hAnsiTheme="majorHAnsi" w:cstheme="majorBidi"/>
+      <w:color w:val="2E74B5" w:themeColor="accent1" w:themeShade="BF"/>
+      <w:sz w:val="26"/>
+      <w:szCs w:val="26"/>
+    </w:rPr>
+  </w:style>
   <w:style w:type="character" w:default="1" w:styleId="DefaultParagraphFont">
     <w:name w:val="Default Paragraph Font"/>
     <w:uiPriority w:val="1"/>
@@ -463,6 +1148,127 @@
     <w:uiPriority w:val="99"/>
     <w:semiHidden/>
     <w:unhideWhenUsed/>
+  </w:style>
+  <w:style w:type="paragraph" w:styleId="Title">
+    <w:name w:val="Title"/>
+    <w:basedOn w:val="Normal"/>
+    <w:next w:val="Normal"/>
+    <w:link w:val="TitleChar"/>
+    <w:uiPriority w:val="10"/>
+    <w:qFormat/>
+    <w:rsid w:val="006A210C"/>
+    <w:pPr>
+      <w:contextualSpacing/>
+    </w:pPr>
+    <w:rPr>
+      <w:rFonts w:asciiTheme="majorHAnsi" w:eastAsiaTheme="majorEastAsia" w:hAnsiTheme="majorHAnsi" w:cstheme="majorBidi"/>
+      <w:spacing w:val="-10"/>
+      <w:kern w:val="28"/>
+      <w:sz w:val="56"/>
+      <w:szCs w:val="56"/>
+    </w:rPr>
+  </w:style>
+  <w:style w:type="character" w:customStyle="1" w:styleId="TitleChar">
+    <w:name w:val="Title Char"/>
+    <w:basedOn w:val="DefaultParagraphFont"/>
+    <w:link w:val="Title"/>
+    <w:uiPriority w:val="10"/>
+    <w:rsid w:val="006A210C"/>
+    <w:rPr>
+      <w:rFonts w:asciiTheme="majorHAnsi" w:eastAsiaTheme="majorEastAsia" w:hAnsiTheme="majorHAnsi" w:cstheme="majorBidi"/>
+      <w:spacing w:val="-10"/>
+      <w:kern w:val="28"/>
+      <w:sz w:val="56"/>
+      <w:szCs w:val="56"/>
+      <w:lang w:val="it-IT"/>
+    </w:rPr>
+  </w:style>
+  <w:style w:type="character" w:customStyle="1" w:styleId="Heading1Char">
+    <w:name w:val="Heading 1 Char"/>
+    <w:basedOn w:val="DefaultParagraphFont"/>
+    <w:link w:val="Heading1"/>
+    <w:uiPriority w:val="9"/>
+    <w:rsid w:val="006A210C"/>
+    <w:rPr>
+      <w:rFonts w:asciiTheme="majorHAnsi" w:eastAsiaTheme="majorEastAsia" w:hAnsiTheme="majorHAnsi" w:cstheme="majorBidi"/>
+      <w:color w:val="2E74B5" w:themeColor="accent1" w:themeShade="BF"/>
+      <w:sz w:val="32"/>
+      <w:szCs w:val="32"/>
+      <w:lang w:val="it-IT"/>
+    </w:rPr>
+  </w:style>
+  <w:style w:type="paragraph" w:styleId="ListParagraph">
+    <w:name w:val="List Paragraph"/>
+    <w:basedOn w:val="Normal"/>
+    <w:uiPriority w:val="34"/>
+    <w:qFormat/>
+    <w:rsid w:val="006A210C"/>
+    <w:pPr>
+      <w:ind w:left="720"/>
+      <w:contextualSpacing/>
+    </w:pPr>
+  </w:style>
+  <w:style w:type="character" w:customStyle="1" w:styleId="Heading2Char">
+    <w:name w:val="Heading 2 Char"/>
+    <w:basedOn w:val="DefaultParagraphFont"/>
+    <w:link w:val="Heading2"/>
+    <w:uiPriority w:val="9"/>
+    <w:rsid w:val="006A210C"/>
+    <w:rPr>
+      <w:rFonts w:asciiTheme="majorHAnsi" w:eastAsiaTheme="majorEastAsia" w:hAnsiTheme="majorHAnsi" w:cstheme="majorBidi"/>
+      <w:color w:val="2E74B5" w:themeColor="accent1" w:themeShade="BF"/>
+      <w:sz w:val="26"/>
+      <w:szCs w:val="26"/>
+      <w:lang w:val="it-IT"/>
+    </w:rPr>
+  </w:style>
+  <w:style w:type="paragraph" w:styleId="Header">
+    <w:name w:val="header"/>
+    <w:basedOn w:val="Normal"/>
+    <w:link w:val="HeaderChar"/>
+    <w:uiPriority w:val="99"/>
+    <w:unhideWhenUsed/>
+    <w:rsid w:val="0091137D"/>
+    <w:pPr>
+      <w:tabs>
+        <w:tab w:val="center" w:pos="4819"/>
+        <w:tab w:val="right" w:pos="9638"/>
+      </w:tabs>
+    </w:pPr>
+  </w:style>
+  <w:style w:type="character" w:customStyle="1" w:styleId="HeaderChar">
+    <w:name w:val="Header Char"/>
+    <w:basedOn w:val="DefaultParagraphFont"/>
+    <w:link w:val="Header"/>
+    <w:uiPriority w:val="99"/>
+    <w:rsid w:val="0091137D"/>
+    <w:rPr>
+      <w:lang w:val="it-IT"/>
+    </w:rPr>
+  </w:style>
+  <w:style w:type="paragraph" w:styleId="Footer">
+    <w:name w:val="footer"/>
+    <w:basedOn w:val="Normal"/>
+    <w:link w:val="FooterChar"/>
+    <w:uiPriority w:val="99"/>
+    <w:unhideWhenUsed/>
+    <w:rsid w:val="0091137D"/>
+    <w:pPr>
+      <w:tabs>
+        <w:tab w:val="center" w:pos="4819"/>
+        <w:tab w:val="right" w:pos="9638"/>
+      </w:tabs>
+    </w:pPr>
+  </w:style>
+  <w:style w:type="character" w:customStyle="1" w:styleId="FooterChar">
+    <w:name w:val="Footer Char"/>
+    <w:basedOn w:val="DefaultParagraphFont"/>
+    <w:link w:val="Footer"/>
+    <w:uiPriority w:val="99"/>
+    <w:rsid w:val="0091137D"/>
+    <w:rPr>
+      <w:lang w:val="it-IT"/>
+    </w:rPr>
   </w:style>
 </w:styles>
 </file>
@@ -726,4 +1532,16 @@
     </a:ext>
   </a:extLst>
 </a:theme>
+</file>
+
+<file path=customXml/item1.xml><?xml version="1.0" encoding="utf-8"?>
+<b:Sources xmlns:b="http://schemas.openxmlformats.org/officeDocument/2006/bibliography" xmlns="http://schemas.openxmlformats.org/officeDocument/2006/bibliography" SelectedStyle="\APASixthEditionOfficeOnline.xsl" StyleName="APA" Version="6"/>
+</file>
+
+<file path=customXml/itemProps1.xml><?xml version="1.0" encoding="utf-8"?>
+<ds:datastoreItem xmlns:ds="http://schemas.openxmlformats.org/officeDocument/2006/customXml" ds:itemID="{D77AFD6B-E9FA-465E-BFEA-D6F982AD926D}">
+  <ds:schemaRefs>
+    <ds:schemaRef ds:uri="http://schemas.openxmlformats.org/officeDocument/2006/bibliography"/>
+  </ds:schemaRefs>
+</ds:datastoreItem>
 </file>
</xml_diff>

<commit_message>
Added Methods to waitTouchSensor desc
</commit_message>
<xml_diff>
--- a/guida/Guida.docx
+++ b/guida/Guida.docx
@@ -306,6 +306,12 @@
               <w:rPr>
                 <w:lang w:val="it-CH"/>
               </w:rPr>
+              <w:t xml:space="preserve">void </w:t>
+            </w:r>
+            <w:r>
+              <w:rPr>
+                <w:lang w:val="it-CH"/>
+              </w:rPr>
               <w:t>myWait(int time);</w:t>
             </w:r>
           </w:p>
@@ -382,6 +388,12 @@
               <w:rPr>
                 <w:lang w:val="it-CH"/>
               </w:rPr>
+              <w:t xml:space="preserve">void </w:t>
+            </w:r>
+            <w:r>
+              <w:rPr>
+                <w:lang w:val="it-CH"/>
+              </w:rPr>
               <w:t>setStartTime();</w:t>
             </w:r>
           </w:p>
@@ -424,7 +436,21 @@
               <w:rPr>
                 <w:lang w:val="it-CH"/>
               </w:rPr>
-              <w:t>isFinished(int time);</w:t>
+              <w:t xml:space="preserve">boolean </w:t>
+            </w:r>
+            <w:r>
+              <w:rPr>
+                <w:lang w:val="it-CH"/>
+              </w:rPr>
+              <w:t>isFinished(in</w:t>
+            </w:r>
+            <w:bookmarkStart w:id="0" w:name="_GoBack"/>
+            <w:bookmarkEnd w:id="0"/>
+            <w:r>
+              <w:rPr>
+                <w:lang w:val="it-CH"/>
+              </w:rPr>
+              <w:t>t time);</w:t>
             </w:r>
           </w:p>
         </w:tc>
@@ -764,8 +790,6 @@
         </w:rPr>
         <w:t>2 Cliccato(Premuto rilasciato)</w:t>
       </w:r>
-      <w:bookmarkStart w:id="0" w:name="_GoBack"/>
-      <w:bookmarkEnd w:id="0"/>
     </w:p>
     <w:p>
       <w:pPr>
@@ -796,8 +820,8 @@
         <w:tblLook w:val="04A0" w:firstRow="1" w:lastRow="0" w:firstColumn="1" w:lastColumn="0" w:noHBand="0" w:noVBand="1"/>
       </w:tblPr>
       <w:tblGrid>
-        <w:gridCol w:w="4059"/>
-        <w:gridCol w:w="3871"/>
+        <w:gridCol w:w="4061"/>
+        <w:gridCol w:w="3869"/>
       </w:tblGrid>
       <w:tr>
         <w:tc>
@@ -816,13 +840,25 @@
               <w:rPr>
                 <w:lang w:val="it-CH"/>
               </w:rPr>
+              <w:t xml:space="preserve">void </w:t>
+            </w:r>
+            <w:r>
+              <w:rPr>
+                <w:lang w:val="it-CH"/>
+              </w:rPr>
               <w:t>myWait(</w:t>
             </w:r>
             <w:r>
               <w:rPr>
                 <w:lang w:val="it-CH"/>
               </w:rPr>
-              <w:t>Byte action</w:t>
+              <w:t xml:space="preserve">int </w:t>
+            </w:r>
+            <w:r>
+              <w:rPr>
+                <w:lang w:val="it-CH"/>
+              </w:rPr>
+              <w:t>action</w:t>
             </w:r>
             <w:r>
               <w:rPr>
@@ -860,6 +896,18 @@
                 <w:lang w:val="it-CH"/>
               </w:rPr>
             </w:pPr>
+            <w:r>
+              <w:rPr>
+                <w:lang w:val="it-CH"/>
+              </w:rPr>
+              <w:t xml:space="preserve">boolean </w:t>
+            </w:r>
+            <w:r>
+              <w:rPr>
+                <w:lang w:val="it-CH"/>
+              </w:rPr>
+              <w:t>isFinished(int action);</w:t>
+            </w:r>
           </w:p>
         </w:tc>
         <w:tc>
@@ -2146,7 +2194,7 @@
 </file>
 
 <file path=customXml/itemProps1.xml><?xml version="1.0" encoding="utf-8"?>
-<ds:datastoreItem xmlns:ds="http://schemas.openxmlformats.org/officeDocument/2006/customXml" ds:itemID="{22A4551F-5761-4DE6-8354-3E3E16092409}">
+<ds:datastoreItem xmlns:ds="http://schemas.openxmlformats.org/officeDocument/2006/customXml" ds:itemID="{5DB36EAC-8881-41B7-9F0B-652C161A501C}">
   <ds:schemaRefs>
     <ds:schemaRef ds:uri="http://schemas.openxmlformats.org/officeDocument/2006/bibliography"/>
   </ds:schemaRefs>

</xml_diff>